<commit_message>
Envoie du compte rendu
</commit_message>
<xml_diff>
--- a/compte rendu.docx
+++ b/compte rendu.docx
@@ -380,6 +380,13 @@
     </w:p>
     <w:sdt>
       <w:sdtPr>
+        <w:rPr>
+          <w:rFonts w:asciiTheme="minorHAnsi" w:eastAsiaTheme="minorHAnsi" w:hAnsiTheme="minorHAnsi" w:cstheme="minorBidi"/>
+          <w:color w:val="auto"/>
+          <w:sz w:val="22"/>
+          <w:szCs w:val="22"/>
+          <w:lang w:val="en-US" w:eastAsia="en-US"/>
+        </w:rPr>
         <w:id w:val="1474334736"/>
         <w:docPartObj>
           <w:docPartGallery w:val="Table of Contents"/>
@@ -388,13 +395,8 @@
       </w:sdtPr>
       <w:sdtEndPr>
         <w:rPr>
-          <w:rFonts w:asciiTheme="minorHAnsi" w:eastAsiaTheme="minorHAnsi" w:hAnsiTheme="minorHAnsi" w:cstheme="minorBidi"/>
           <w:b/>
           <w:bCs/>
-          <w:color w:val="auto"/>
-          <w:sz w:val="22"/>
-          <w:szCs w:val="22"/>
-          <w:lang w:val="en-US" w:eastAsia="en-US"/>
         </w:rPr>
       </w:sdtEndPr>
       <w:sdtContent>
@@ -1948,8 +1950,6 @@
           <w:docGrid w:linePitch="360"/>
         </w:sectPr>
       </w:pPr>
-      <w:bookmarkStart w:id="0" w:name="_GoBack"/>
-      <w:bookmarkEnd w:id="0"/>
     </w:p>
     <w:p>
       <w:pPr>
@@ -1966,7 +1966,7 @@
           <w:lang w:val="fr-FR"/>
         </w:rPr>
       </w:pPr>
-      <w:bookmarkStart w:id="1" w:name="_Toc141436136"/>
+      <w:bookmarkStart w:id="0" w:name="_Toc141436136"/>
       <w:r>
         <w:rPr>
           <w:rFonts w:ascii="Times New Roman" w:hAnsi="Times New Roman" w:cs="Times New Roman"/>
@@ -1994,7 +1994,7 @@
         </w:rPr>
         <w:t xml:space="preserve"> Planning’.</w:t>
       </w:r>
-      <w:bookmarkEnd w:id="1"/>
+      <w:bookmarkEnd w:id="0"/>
     </w:p>
     <w:p>
       <w:pPr>
@@ -2375,7 +2375,7 @@
           <w:lang w:val="fr-FR"/>
         </w:rPr>
       </w:pPr>
-      <w:bookmarkStart w:id="2" w:name="_Toc141436137"/>
+      <w:bookmarkStart w:id="1" w:name="_Toc141436137"/>
       <w:r>
         <w:rPr>
           <w:noProof/>
@@ -2414,7 +2414,7 @@
         </w:rPr>
         <w:t xml:space="preserve"> Planning’.</w:t>
       </w:r>
-      <w:bookmarkEnd w:id="2"/>
+      <w:bookmarkEnd w:id="1"/>
     </w:p>
     <w:p>
       <w:pPr>
@@ -2859,7 +2859,7 @@
           <w:lang w:val="fr-FR"/>
         </w:rPr>
       </w:pPr>
-      <w:bookmarkStart w:id="3" w:name="_Toc141436138"/>
+      <w:bookmarkStart w:id="2" w:name="_Toc141436138"/>
       <w:r>
         <w:rPr>
           <w:rFonts w:ascii="Times New Roman" w:hAnsi="Times New Roman" w:cs="Times New Roman"/>
@@ -2870,7 +2870,7 @@
         <w:lastRenderedPageBreak/>
         <w:t>Description du projet dans STS4</w:t>
       </w:r>
-      <w:bookmarkEnd w:id="3"/>
+      <w:bookmarkEnd w:id="2"/>
     </w:p>
     <w:p>
       <w:pPr>
@@ -3645,7 +3645,7 @@
           <w:lang w:val="fr-FR"/>
         </w:rPr>
       </w:pPr>
-      <w:bookmarkStart w:id="4" w:name="_Toc141436139"/>
+      <w:bookmarkStart w:id="3" w:name="_Toc141436139"/>
       <w:r>
         <w:rPr>
           <w:rFonts w:ascii="Times New Roman" w:hAnsi="Times New Roman" w:cs="Times New Roman"/>
@@ -3686,7 +3686,7 @@
         </w:rPr>
         <w:t xml:space="preserve"> pour ce projet :</w:t>
       </w:r>
-      <w:bookmarkEnd w:id="4"/>
+      <w:bookmarkEnd w:id="3"/>
     </w:p>
     <w:p>
       <w:pPr>
@@ -4364,7 +4364,7 @@
           <w:lang w:val="fr-FR"/>
         </w:rPr>
       </w:pPr>
-      <w:bookmarkStart w:id="5" w:name="_Toc141436140"/>
+      <w:bookmarkStart w:id="4" w:name="_Toc141436140"/>
       <w:r>
         <w:rPr>
           <w:rFonts w:ascii="Times New Roman" w:hAnsi="Times New Roman" w:cs="Times New Roman"/>
@@ -4396,7 +4396,7 @@
         </w:rPr>
         <w:t> :</w:t>
       </w:r>
-      <w:bookmarkEnd w:id="5"/>
+      <w:bookmarkEnd w:id="4"/>
     </w:p>
     <w:p>
       <w:pPr>
@@ -4948,7 +4948,7 @@
           <w:lang w:val="fr-FR"/>
         </w:rPr>
       </w:pPr>
-      <w:bookmarkStart w:id="6" w:name="_Toc141436141"/>
+      <w:bookmarkStart w:id="5" w:name="_Toc141436141"/>
       <w:r>
         <w:rPr>
           <w:rFonts w:ascii="Times New Roman" w:hAnsi="Times New Roman" w:cs="Times New Roman"/>
@@ -4978,7 +4978,7 @@
         </w:rPr>
         <w:t xml:space="preserve"> Boot</w:t>
       </w:r>
-      <w:bookmarkEnd w:id="6"/>
+      <w:bookmarkEnd w:id="5"/>
     </w:p>
     <w:p>
       <w:pPr>
@@ -5168,7 +5168,7 @@
           <w:lang w:val="fr-FR"/>
         </w:rPr>
       </w:pPr>
-      <w:bookmarkStart w:id="7" w:name="_Toc141436142"/>
+      <w:bookmarkStart w:id="6" w:name="_Toc141436142"/>
       <w:r>
         <w:rPr>
           <w:rFonts w:ascii="Times New Roman" w:hAnsi="Times New Roman" w:cs="Times New Roman"/>
@@ -5179,7 +5179,7 @@
         <w:lastRenderedPageBreak/>
         <w:t>L’arborescence du projet dans STS4 :</w:t>
       </w:r>
-      <w:bookmarkEnd w:id="7"/>
+      <w:bookmarkEnd w:id="6"/>
     </w:p>
     <w:p>
       <w:pPr>
@@ -5356,7 +5356,7 @@
           <w:lang w:val="fr-FR"/>
         </w:rPr>
       </w:pPr>
-      <w:bookmarkStart w:id="8" w:name="_Toc141436143"/>
+      <w:bookmarkStart w:id="7" w:name="_Toc141436143"/>
       <w:r>
         <w:rPr>
           <w:rFonts w:ascii="Times New Roman" w:hAnsi="Times New Roman" w:cs="Times New Roman"/>
@@ -5367,7 +5367,7 @@
         <w:lastRenderedPageBreak/>
         <w:t>Le projet : La page de connexion</w:t>
       </w:r>
-      <w:bookmarkEnd w:id="8"/>
+      <w:bookmarkEnd w:id="7"/>
     </w:p>
     <w:p>
       <w:pPr>
@@ -6665,7 +6665,7 @@
           <w:lang w:val="fr-FR"/>
         </w:rPr>
       </w:pPr>
-      <w:bookmarkStart w:id="9" w:name="_Toc141436144"/>
+      <w:bookmarkStart w:id="8" w:name="_Toc141436144"/>
       <w:r>
         <w:rPr>
           <w:rFonts w:ascii="Times New Roman" w:hAnsi="Times New Roman" w:cs="Times New Roman"/>
@@ -6675,7 +6675,7 @@
         </w:rPr>
         <w:t>Le projet : La page d’accueil</w:t>
       </w:r>
-      <w:bookmarkEnd w:id="9"/>
+      <w:bookmarkEnd w:id="8"/>
     </w:p>
     <w:p>
       <w:pPr>
@@ -7240,6 +7240,7 @@
       <w:r>
         <w:rPr>
           <w:noProof/>
+          <w:lang w:val="fr-FR" w:eastAsia="fr-FR"/>
         </w:rPr>
         <w:lastRenderedPageBreak/>
         <mc:AlternateContent>
@@ -7411,7 +7412,7 @@
           <w:lang w:val="fr-FR"/>
         </w:rPr>
       </w:pPr>
-      <w:bookmarkStart w:id="10" w:name="_Toc141436145"/>
+      <w:bookmarkStart w:id="9" w:name="_Toc141436145"/>
       <w:r>
         <w:rPr>
           <w:rFonts w:ascii="Times New Roman" w:hAnsi="Times New Roman" w:cs="Times New Roman"/>
@@ -7421,7 +7422,7 @@
         </w:rPr>
         <w:t>La page pour Transport</w:t>
       </w:r>
-      <w:bookmarkEnd w:id="10"/>
+      <w:bookmarkEnd w:id="9"/>
     </w:p>
     <w:p>
       <w:pPr>
@@ -7436,6 +7437,7 @@
       <w:r>
         <w:rPr>
           <w:noProof/>
+          <w:lang w:val="fr-FR" w:eastAsia="fr-FR"/>
         </w:rPr>
         <mc:AlternateContent>
           <mc:Choice Requires="wps">
@@ -8541,7 +8543,7 @@
           <w:lang w:val="fr-FR"/>
         </w:rPr>
       </w:pPr>
-      <w:bookmarkStart w:id="11" w:name="_Toc141436146"/>
+      <w:bookmarkStart w:id="10" w:name="_Toc141436146"/>
       <w:r>
         <w:rPr>
           <w:rFonts w:ascii="Times New Roman" w:hAnsi="Times New Roman" w:cs="Times New Roman"/>
@@ -8569,7 +8571,7 @@
         </w:rPr>
         <w:t xml:space="preserve"> du projet.</w:t>
       </w:r>
-      <w:bookmarkEnd w:id="11"/>
+      <w:bookmarkEnd w:id="10"/>
     </w:p>
     <w:p>
       <w:pPr>
@@ -8748,7 +8750,7 @@
           <w:lang w:val="fr-FR"/>
         </w:rPr>
       </w:pPr>
-      <w:bookmarkStart w:id="12" w:name="_Toc141436147"/>
+      <w:bookmarkStart w:id="11" w:name="_Toc141436147"/>
       <w:proofErr w:type="spellStart"/>
       <w:r>
         <w:rPr>
@@ -8769,7 +8771,7 @@
         </w:rPr>
         <w:t xml:space="preserve"> du projet.</w:t>
       </w:r>
-      <w:bookmarkEnd w:id="12"/>
+      <w:bookmarkEnd w:id="11"/>
     </w:p>
     <w:p>
       <w:pPr>
@@ -8830,44 +8832,41 @@
     </w:p>
     <w:p>
       <w:pPr>
-        <w:tabs>
-          <w:tab w:val="left" w:pos="6276"/>
-        </w:tabs>
         <w:spacing w:before="240" w:line="360" w:lineRule="auto"/>
         <w:ind w:left="-142"/>
         <w:rPr>
           <w:rFonts w:ascii="Times New Roman" w:hAnsi="Times New Roman" w:cs="Times New Roman"/>
-          <w:color w:val="0070C0"/>
+          <w:b/>
+          <w:color w:val="5B9BD5" w:themeColor="accent1"/>
           <w:sz w:val="26"/>
           <w:szCs w:val="26"/>
           <w:u w:val="single"/>
           <w:lang w:val="fr-FR"/>
         </w:rPr>
       </w:pPr>
-      <w:hyperlink r:id="rId22" w:history="1">
-        <w:r>
-          <w:rPr>
-            <w:rStyle w:val="Lienhypertexte"/>
-            <w:rFonts w:ascii="Times New Roman" w:hAnsi="Times New Roman" w:cs="Times New Roman"/>
-            <w:sz w:val="26"/>
-            <w:szCs w:val="26"/>
-            <w:lang w:val="fr-FR"/>
-          </w:rPr>
-          <w:t>https://gitlab.com/Hasinjato/travel-planning.git</w:t>
-        </w:r>
-      </w:hyperlink>
-    </w:p>
-    <w:p>
-      <w:pPr>
-        <w:spacing w:before="240" w:line="360" w:lineRule="auto"/>
-        <w:ind w:left="-142"/>
-        <w:rPr>
-          <w:rFonts w:ascii="Times New Roman" w:hAnsi="Times New Roman" w:cs="Times New Roman"/>
-          <w:sz w:val="26"/>
-          <w:szCs w:val="26"/>
-          <w:lang w:val="fr-FR"/>
-        </w:rPr>
-      </w:pPr>
+      <w:r>
+        <w:rPr>
+          <w:b/>
+          <w:color w:val="5B9BD5" w:themeColor="accent1"/>
+          <w:sz w:val="26"/>
+          <w:szCs w:val="26"/>
+          <w:u w:val="single"/>
+        </w:rPr>
+        <w:lastRenderedPageBreak/>
+        <w:t>https://github.com/Hasinjato/travel-plannin</w:t>
+      </w:r>
+      <w:bookmarkStart w:id="12" w:name="_GoBack"/>
+      <w:bookmarkEnd w:id="12"/>
+      <w:r>
+        <w:rPr>
+          <w:b/>
+          <w:color w:val="5B9BD5" w:themeColor="accent1"/>
+          <w:sz w:val="26"/>
+          <w:szCs w:val="26"/>
+          <w:u w:val="single"/>
+        </w:rPr>
+        <w:t>g</w:t>
+      </w:r>
     </w:p>
     <w:sectPr>
       <w:pgSz w:w="11906" w:h="16838"/>
@@ -9179,7 +9178,7 @@
                               <w:color w:val="FFFFFF" w:themeColor="background1"/>
                               <w:lang w:val="fr-FR"/>
                             </w:rPr>
-                            <w:t>13</w:t>
+                            <w:t>12</w:t>
                           </w:r>
                           <w:r>
                             <w:rPr>
@@ -9207,6 +9206,10 @@
         </mc:Choice>
         <mc:Fallback>
           <w:pict>
+            <v:shapetype id="_x0000_t202" coordsize="21600,21600" o:spt="202" path="m,l,21600r21600,l21600,xe">
+              <v:stroke joinstyle="miter"/>
+              <v:path gradientshapeok="t" o:connecttype="rect"/>
+            </v:shapetype>
             <v:shape id="Zone de texte 219" o:spid="_x0000_s1032" type="#_x0000_t202" style="position:absolute;margin-left:0;margin-top:0;width:1in;height:13.45pt;z-index:251659264;visibility:visible;mso-wrap-style:square;mso-width-percent:1000;mso-height-percent:0;mso-wrap-distance-left:9pt;mso-wrap-distance-top:0;mso-wrap-distance-right:9pt;mso-wrap-distance-bottom:0;mso-position-horizontal:left;mso-position-horizontal-relative:page;mso-position-vertical:center;mso-position-vertical-relative:top-margin-area;mso-width-percent:1000;mso-height-percent:0;mso-width-relative:left-margin-area;mso-height-relative:page;v-text-anchor:middle" o:gfxdata="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" o:allowincell="f" fillcolor="#a8d08d [1945]" stroked="f">
               <v:textbox style="mso-fit-shape-to-text:t" inset=",0,,0">
                 <w:txbxContent>
@@ -9233,7 +9236,7 @@
                         <w:color w:val="FFFFFF" w:themeColor="background1"/>
                         <w:lang w:val="fr-FR"/>
                       </w:rPr>
-                      <w:t>13</w:t>
+                      <w:t>12</w:t>
                     </w:r>
                     <w:r>
                       <w:rPr>
@@ -11020,7 +11023,7 @@
 </file>
 
 <file path=customXml/itemProps1.xml><?xml version="1.0" encoding="utf-8"?>
-<ds:datastoreItem xmlns:ds="http://schemas.openxmlformats.org/officeDocument/2006/customXml" ds:itemID="{15194E00-B972-4090-8144-9160ADBDB4A2}">
+<ds:datastoreItem xmlns:ds="http://schemas.openxmlformats.org/officeDocument/2006/customXml" ds:itemID="{C192F763-629A-419A-92D1-3AF1145401D6}">
   <ds:schemaRefs>
     <ds:schemaRef ds:uri="http://schemas.openxmlformats.org/officeDocument/2006/bibliography"/>
   </ds:schemaRefs>

</xml_diff>

<commit_message>
Envoie de la base de données
</commit_message>
<xml_diff>
--- a/compte rendu.docx
+++ b/compte rendu.docx
@@ -8853,20 +8853,10 @@
           <w:u w:val="single"/>
         </w:rPr>
         <w:lastRenderedPageBreak/>
-        <w:t>https://github.com/Hasinjato/travel-plannin</w:t>
+        <w:t>https://github.com/Hasinjato/travel-planning</w:t>
       </w:r>
       <w:bookmarkStart w:id="12" w:name="_GoBack"/>
       <w:bookmarkEnd w:id="12"/>
-      <w:r>
-        <w:rPr>
-          <w:b/>
-          <w:color w:val="5B9BD5" w:themeColor="accent1"/>
-          <w:sz w:val="26"/>
-          <w:szCs w:val="26"/>
-          <w:u w:val="single"/>
-        </w:rPr>
-        <w:t>g</w:t>
-      </w:r>
     </w:p>
     <w:sectPr>
       <w:pgSz w:w="11906" w:h="16838"/>
@@ -9178,7 +9168,7 @@
                               <w:color w:val="FFFFFF" w:themeColor="background1"/>
                               <w:lang w:val="fr-FR"/>
                             </w:rPr>
-                            <w:t>12</w:t>
+                            <w:t>13</w:t>
                           </w:r>
                           <w:r>
                             <w:rPr>
@@ -9236,7 +9226,7 @@
                         <w:color w:val="FFFFFF" w:themeColor="background1"/>
                         <w:lang w:val="fr-FR"/>
                       </w:rPr>
-                      <w:t>12</w:t>
+                      <w:t>13</w:t>
                     </w:r>
                     <w:r>
                       <w:rPr>
@@ -11023,7 +11013,7 @@
 </file>
 
 <file path=customXml/itemProps1.xml><?xml version="1.0" encoding="utf-8"?>
-<ds:datastoreItem xmlns:ds="http://schemas.openxmlformats.org/officeDocument/2006/customXml" ds:itemID="{C192F763-629A-419A-92D1-3AF1145401D6}">
+<ds:datastoreItem xmlns:ds="http://schemas.openxmlformats.org/officeDocument/2006/customXml" ds:itemID="{5D061F2A-419F-4F84-8222-AD55BD9C874F}">
   <ds:schemaRefs>
     <ds:schemaRef ds:uri="http://schemas.openxmlformats.org/officeDocument/2006/bibliography"/>
   </ds:schemaRefs>

</xml_diff>